<commit_message>
Homework 1 is ready!
</commit_message>
<xml_diff>
--- a/HW1/hw1.docx
+++ b/HW1/hw1.docx
@@ -88,13 +88,7 @@
           <w:rPr>
             <w:rFonts w:ascii="Cambria Math" w:hAnsi="Cambria Math"/>
           </w:rPr>
-          <m:t>y</m:t>
-        </m:r>
-        <m:r>
-          <w:rPr>
-            <w:rFonts w:ascii="Cambria Math" w:hAnsi="Cambria Math"/>
-          </w:rPr>
-          <m:t>=</m:t>
+          <m:t>y=</m:t>
         </m:r>
         <m:sSup>
           <m:sSupPr>
@@ -296,6 +290,9 @@
       </w:hyperlink>
       <w:r>
         <w:t xml:space="preserve"> (click the link for a demo on how it works) to ask the user in the terminal what value they would like to use for the value of “x”. </w:t>
+      </w:r>
+      <w:r>
+        <w:t xml:space="preserve">Hint: ‘input’ takes input as a string, you’ll need the ‘float’ function as well. </w:t>
       </w:r>
     </w:p>
     <w:p>
@@ -465,21 +462,21 @@
         <w:rPr>
           <w:rFonts w:eastAsiaTheme="minorEastAsia"/>
         </w:rPr>
-        <w:t xml:space="preserve">: Print the result back to the user in the terminal with a </w:t>
-      </w:r>
-      <w:proofErr w:type="gramStart"/>
-      <w:r>
+        <w:t xml:space="preserve">: Print the result back to the user in the terminal with a pretty looking message. </w:t>
+      </w:r>
+    </w:p>
+    <w:p>
+      <w:pPr>
+        <w:ind w:firstLine="720"/>
         <w:rPr>
           <w:rFonts w:eastAsiaTheme="minorEastAsia"/>
         </w:rPr>
-        <w:t>pretty looking</w:t>
-      </w:r>
-      <w:proofErr w:type="gramEnd"/>
+      </w:pPr>
       <w:r>
         <w:rPr>
           <w:rFonts w:eastAsiaTheme="minorEastAsia"/>
         </w:rPr>
-        <w:t xml:space="preserve"> message. </w:t>
+        <w:t xml:space="preserve">Test this script by running it multiple times and interact with it in your terminal. </w:t>
       </w:r>
     </w:p>
     <w:p>
@@ -512,12 +509,6 @@
         <w:t xml:space="preserve">Instead, write a script that asks the user for their necessary information (i.e., assume female, ask weight, age, height, whatever else you need) via the input function. Then, compute their BMR and print the result to the terminal. Do your best to make the terminal inputs and outputs look nice. </w:t>
       </w:r>
     </w:p>
-    <w:p>
-      <w:r>
-        <w:tab/>
-      </w:r>
-    </w:p>
-    <w:p/>
     <w:sectPr>
       <w:pgSz w:w="12240" w:h="15840"/>
       <w:pgMar w:top="1440" w:right="1440" w:bottom="1440" w:left="1440" w:header="720" w:footer="720" w:gutter="0"/>
@@ -1160,6 +1151,18 @@
       <w:shd w:val="clear" w:color="auto" w:fill="E1DFDD"/>
     </w:rPr>
   </w:style>
+  <w:style w:type="character" w:styleId="FollowedHyperlink">
+    <w:name w:val="FollowedHyperlink"/>
+    <w:basedOn w:val="DefaultParagraphFont"/>
+    <w:uiPriority w:val="99"/>
+    <w:semiHidden/>
+    <w:unhideWhenUsed/>
+    <w:rsid w:val="00481596"/>
+    <w:rPr>
+      <w:color w:val="954F72" w:themeColor="followedHyperlink"/>
+      <w:u w:val="single"/>
+    </w:rPr>
+  </w:style>
 </w:styles>
 </file>
 

</xml_diff>